<commit_message>
update Stay Informed 02
</commit_message>
<xml_diff>
--- a/org/docs/user-manuals/User_Guide-Stay_Informed.docx
+++ b/org/docs/user-manuals/User_Guide-Stay_Informed.docx
@@ -482,11 +482,11 @@
           </mc:Choice>
           <mc:Fallback>
             <w:pict>
-              <v:shapetype w14:anchorId="6EF2CEAA" id="_x0000_t202" coordsize="21600,21600" o:spt="202" path="m,l,21600r21600,l21600,xe">
+              <v:shapetype w14:anchorId="6EF2CEAA" id="_x0000_t202" coordsize="21600,21600" o:spt="202" path="m0,0l0,21600,21600,21600,21600,0xe">
                 <v:stroke joinstyle="miter"/>
                 <v:path gradientshapeok="t" o:connecttype="rect"/>
               </v:shapetype>
-              <v:shape id="Text Box 5" o:spid="_x0000_s1026" type="#_x0000_t202" style="position:absolute;left:0;text-align:left;margin-left:32.25pt;margin-top:440.25pt;width:158.4pt;height:302.8pt;z-index:251659264;visibility:visible;mso-wrap-style:square;mso-width-percent:0;mso-height-percent:0;mso-wrap-distance-left:9pt;mso-wrap-distance-top:0;mso-wrap-distance-right:9pt;mso-wrap-distance-bottom:0;mso-position-horizontal:absolute;mso-position-horizontal-relative:page;mso-position-vertical:absolute;mso-position-vertical-relative:page;mso-width-percent:0;mso-height-percent:0;mso-width-relative:page;mso-height-relative:page;v-text-anchor:top" o:gfxdata="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" stroked="f">
+              <v:shape id="Text Box 5" o:spid="_x0000_s1026" type="#_x0000_t202" style="position:absolute;left:0;text-align:left;margin-left:32.25pt;margin-top:440.25pt;width:158.4pt;height:302.8pt;z-index:251659264;visibility:visible;mso-wrap-style:square;mso-width-percent:0;mso-height-percent:0;mso-wrap-distance-left:9pt;mso-wrap-distance-top:0;mso-wrap-distance-right:9pt;mso-wrap-distance-bottom:0;mso-position-horizontal:absolute;mso-position-horizontal-relative:page;mso-position-vertical:absolute;mso-position-vertical-relative:page;mso-width-percent:0;mso-height-percent:0;mso-width-relative:page;mso-height-relative:page;v-text-anchor:top" o:gfxdata="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" stroked="f">
                 <v:textbox>
                   <w:txbxContent>
                     <w:p>
@@ -3305,7 +3305,6 @@
         <w:pStyle w:val="ListParagraph"/>
         <w:jc w:val="left"/>
       </w:pPr>
-      <w:bookmarkStart w:id="9" w:name="_GoBack"/>
       <w:r>
         <w:rPr>
           <w:noProof/>
@@ -3353,7 +3352,6 @@
           </wp:inline>
         </w:drawing>
       </w:r>
-      <w:bookmarkEnd w:id="9"/>
     </w:p>
     <w:p>
       <w:pPr>
@@ -3448,13 +3446,7 @@
       </w:r>
       <w:proofErr w:type="gramEnd"/>
       <w:r>
-        <w:t xml:space="preserve"> </w:t>
-      </w:r>
-      <w:r>
-        <w:t>Market Overview</w:t>
-      </w:r>
-      <w:r>
-        <w:t xml:space="preserve"> flavour component setting should have the following values in Content</w:t>
+        <w:t xml:space="preserve"> Market Overview flavour component setting should have the following values in Content</w:t>
       </w:r>
     </w:p>
     <w:p>
@@ -3680,13 +3672,7 @@
       </w:r>
       <w:proofErr w:type="gramEnd"/>
       <w:r>
-        <w:t xml:space="preserve"> </w:t>
-      </w:r>
-      <w:r>
-        <w:t>Interest Rate</w:t>
-      </w:r>
-      <w:r>
-        <w:t xml:space="preserve"> flavour component setting should have the following values in Content</w:t>
+        <w:t xml:space="preserve"> Interest Rate flavour component setting should have the following values in Content</w:t>
       </w:r>
     </w:p>
     <w:p>
@@ -4208,7 +4194,7 @@
       <w:pPr>
         <w:pStyle w:val="Heading1"/>
       </w:pPr>
-      <w:bookmarkStart w:id="10" w:name="_Toc469411208"/>
+      <w:bookmarkStart w:id="9" w:name="_Toc469411208"/>
       <w:r>
         <w:lastRenderedPageBreak/>
         <w:t>Stay Informed</w:t>
@@ -4216,38 +4202,38 @@
       <w:r>
         <w:t xml:space="preserve"> Common DCR Break-up</w:t>
       </w:r>
+      <w:bookmarkEnd w:id="9"/>
+    </w:p>
+    <w:p>
+      <w:r>
+        <w:t>The common c</w:t>
+      </w:r>
+      <w:r>
+        <w:t xml:space="preserve">omponents used in </w:t>
+      </w:r>
+      <w:r>
+        <w:t>Stay Informed</w:t>
+      </w:r>
+      <w:r>
+        <w:t xml:space="preserve"> are the same as the ones used in Product Landing. For information on each common component please refer to </w:t>
+      </w:r>
+      <w:proofErr w:type="spellStart"/>
+      <w:r>
+        <w:t>User_Guide-Product_Landing</w:t>
+      </w:r>
+      <w:proofErr w:type="spellEnd"/>
+      <w:r>
+        <w:t xml:space="preserve"> user guide.</w:t>
+      </w:r>
+    </w:p>
+    <w:p>
+      <w:pPr>
+        <w:pStyle w:val="Heading1"/>
+      </w:pPr>
+      <w:bookmarkStart w:id="10" w:name="_Requirements"/>
+      <w:bookmarkStart w:id="11" w:name="_Toc469411209"/>
+      <w:bookmarkStart w:id="12" w:name="_Toc463246272"/>
       <w:bookmarkEnd w:id="10"/>
-    </w:p>
-    <w:p>
-      <w:r>
-        <w:t>The common c</w:t>
-      </w:r>
-      <w:r>
-        <w:t xml:space="preserve">omponents used in </w:t>
-      </w:r>
-      <w:r>
-        <w:t>Stay Informed</w:t>
-      </w:r>
-      <w:r>
-        <w:t xml:space="preserve"> are the same as the ones used in Product Landing. For information on each common component please refer to </w:t>
-      </w:r>
-      <w:proofErr w:type="spellStart"/>
-      <w:r>
-        <w:t>User_Guide-Product_Landing</w:t>
-      </w:r>
-      <w:proofErr w:type="spellEnd"/>
-      <w:r>
-        <w:t xml:space="preserve"> user guide.</w:t>
-      </w:r>
-    </w:p>
-    <w:p>
-      <w:pPr>
-        <w:pStyle w:val="Heading1"/>
-      </w:pPr>
-      <w:bookmarkStart w:id="11" w:name="_Requirements"/>
-      <w:bookmarkStart w:id="12" w:name="_Toc469411209"/>
-      <w:bookmarkStart w:id="13" w:name="_Toc463246272"/>
-      <w:bookmarkEnd w:id="11"/>
       <w:r>
         <w:lastRenderedPageBreak/>
         <w:t>Stay Informed</w:t>
@@ -4255,7 +4241,7 @@
       <w:r>
         <w:t xml:space="preserve"> specific DCR Break-up</w:t>
       </w:r>
-      <w:bookmarkEnd w:id="12"/>
+      <w:bookmarkEnd w:id="11"/>
     </w:p>
     <w:p>
       <w:r>
@@ -4284,13 +4270,13 @@
       <w:pPr>
         <w:pStyle w:val="Heading2"/>
       </w:pPr>
-      <w:bookmarkStart w:id="14" w:name="_Toc469411210"/>
+      <w:bookmarkStart w:id="13" w:name="_Toc469411210"/>
       <w:r>
         <w:t>Stay Informed</w:t>
       </w:r>
-      <w:bookmarkEnd w:id="14"/>
-    </w:p>
-    <w:bookmarkEnd w:id="13"/>
+      <w:bookmarkEnd w:id="13"/>
+    </w:p>
+    <w:bookmarkEnd w:id="12"/>
     <w:p>
       <w:pPr>
         <w:pStyle w:val="body1"/>
@@ -5371,6 +5357,838 @@
     </w:p>
     <w:p>
       <w:pPr>
+        <w:pStyle w:val="body1"/>
+        <w:numPr>
+          <w:ilvl w:val="0"/>
+          <w:numId w:val="35"/>
+        </w:numPr>
+      </w:pPr>
+      <w:r>
+        <w:rPr>
+          <w:rFonts w:ascii="Arial" w:hAnsi="Arial" w:cs="Arial"/>
+          <w:sz w:val="20"/>
+        </w:rPr>
+        <w:t>market-overview</w:t>
+      </w:r>
+      <w:r>
+        <w:rPr>
+          <w:rFonts w:ascii="Arial" w:hAnsi="Arial" w:cs="Arial"/>
+          <w:sz w:val="20"/>
+        </w:rPr>
+        <w:t xml:space="preserve"> DCR</w:t>
+      </w:r>
+      <w:r>
+        <w:rPr>
+          <w:rFonts w:ascii="Arial" w:hAnsi="Arial" w:cs="Arial"/>
+          <w:sz w:val="20"/>
+        </w:rPr>
+        <w:br/>
+        <w:t>The market-overview DCR has a main market-overview container with the following items</w:t>
+      </w:r>
+    </w:p>
+    <w:p>
+      <w:pPr>
+        <w:pStyle w:val="body1"/>
+        <w:numPr>
+          <w:ilvl w:val="1"/>
+          <w:numId w:val="35"/>
+        </w:numPr>
+      </w:pPr>
+      <w:r>
+        <w:rPr>
+          <w:rFonts w:ascii="Arial" w:hAnsi="Arial" w:cs="Arial"/>
+          <w:sz w:val="20"/>
+        </w:rPr>
+        <w:t>Page Name</w:t>
+      </w:r>
+      <w:r>
+        <w:rPr>
+          <w:rFonts w:ascii="Arial" w:hAnsi="Arial" w:cs="Arial"/>
+          <w:sz w:val="20"/>
+        </w:rPr>
+        <w:br/>
+        <w:t>Text field</w:t>
+      </w:r>
+      <w:r>
+        <w:rPr>
+          <w:rFonts w:ascii="Arial" w:hAnsi="Arial" w:cs="Arial"/>
+          <w:sz w:val="20"/>
+        </w:rPr>
+        <w:br/>
+      </w:r>
+      <w:r>
+        <w:rPr>
+          <w:noProof/>
+          <w:lang w:val="en-GB" w:eastAsia="en-GB"/>
+        </w:rPr>
+        <w:drawing>
+          <wp:inline distT="0" distB="0" distL="0" distR="0" wp14:anchorId="01B5D4B2" wp14:editId="268C4343">
+            <wp:extent cx="3479800" cy="571500"/>
+            <wp:effectExtent l="0" t="0" r="0" b="12700"/>
+            <wp:docPr id="41" name="Picture 41"/>
+            <wp:cNvGraphicFramePr>
+              <a:graphicFrameLocks xmlns:a="http://schemas.openxmlformats.org/drawingml/2006/main" noChangeAspect="1"/>
+            </wp:cNvGraphicFramePr>
+            <a:graphic xmlns:a="http://schemas.openxmlformats.org/drawingml/2006/main">
+              <a:graphicData uri="http://schemas.openxmlformats.org/drawingml/2006/picture">
+                <pic:pic xmlns:pic="http://schemas.openxmlformats.org/drawingml/2006/picture">
+                  <pic:nvPicPr>
+                    <pic:cNvPr id="41" name="Screen Shot 2016-12-15 at 2.35.43 PM.png"/>
+                    <pic:cNvPicPr/>
+                  </pic:nvPicPr>
+                  <pic:blipFill>
+                    <a:blip r:embed="rId43">
+                      <a:extLst>
+                        <a:ext uri="{28A0092B-C50C-407E-A947-70E740481C1C}">
+                          <a14:useLocalDpi xmlns:a14="http://schemas.microsoft.com/office/drawing/2010/main" val="0"/>
+                        </a:ext>
+                      </a:extLst>
+                    </a:blip>
+                    <a:stretch>
+                      <a:fillRect/>
+                    </a:stretch>
+                  </pic:blipFill>
+                  <pic:spPr>
+                    <a:xfrm>
+                      <a:off x="0" y="0"/>
+                      <a:ext cx="3479800" cy="571500"/>
+                    </a:xfrm>
+                    <a:prstGeom prst="rect">
+                      <a:avLst/>
+                    </a:prstGeom>
+                  </pic:spPr>
+                </pic:pic>
+              </a:graphicData>
+            </a:graphic>
+          </wp:inline>
+        </w:drawing>
+      </w:r>
+    </w:p>
+    <w:p>
+      <w:pPr>
+        <w:pStyle w:val="body1"/>
+        <w:numPr>
+          <w:ilvl w:val="1"/>
+          <w:numId w:val="35"/>
+        </w:numPr>
+      </w:pPr>
+      <w:r>
+        <w:rPr>
+          <w:rFonts w:ascii="Arial" w:hAnsi="Arial" w:cs="Arial"/>
+          <w:sz w:val="20"/>
+        </w:rPr>
+        <w:t xml:space="preserve">Inside the quarterly-global-outlook container, there is another </w:t>
+      </w:r>
+      <w:proofErr w:type="gramStart"/>
+      <w:r>
+        <w:rPr>
+          <w:rFonts w:ascii="Arial" w:hAnsi="Arial" w:cs="Arial"/>
+          <w:sz w:val="20"/>
+        </w:rPr>
+        <w:t>Non Tabbed</w:t>
+      </w:r>
+      <w:proofErr w:type="gramEnd"/>
+      <w:r>
+        <w:rPr>
+          <w:rFonts w:ascii="Arial" w:hAnsi="Arial" w:cs="Arial"/>
+          <w:sz w:val="20"/>
+        </w:rPr>
+        <w:t xml:space="preserve"> content container with one max replica with the following fields</w:t>
+      </w:r>
+    </w:p>
+    <w:p>
+      <w:pPr>
+        <w:pStyle w:val="body1"/>
+        <w:numPr>
+          <w:ilvl w:val="2"/>
+          <w:numId w:val="35"/>
+        </w:numPr>
+      </w:pPr>
+      <w:bookmarkStart w:id="14" w:name="_GoBack"/>
+      <w:r>
+        <w:rPr>
+          <w:rFonts w:ascii="Arial" w:hAnsi="Arial" w:cs="Arial"/>
+          <w:sz w:val="20"/>
+        </w:rPr>
+        <w:t>Content Path</w:t>
+      </w:r>
+      <w:r>
+        <w:rPr>
+          <w:rFonts w:ascii="Arial" w:hAnsi="Arial" w:cs="Arial"/>
+          <w:sz w:val="20"/>
+        </w:rPr>
+        <w:br/>
+        <w:t>Browse field where the user selects the correct csv file. This is a required field</w:t>
+      </w:r>
+      <w:r>
+        <w:rPr>
+          <w:rFonts w:ascii="Arial" w:hAnsi="Arial" w:cs="Arial"/>
+          <w:sz w:val="20"/>
+        </w:rPr>
+        <w:br/>
+      </w:r>
+      <w:r>
+        <w:rPr>
+          <w:noProof/>
+          <w:lang w:val="en-GB" w:eastAsia="en-GB"/>
+        </w:rPr>
+        <w:drawing>
+          <wp:inline distT="0" distB="0" distL="0" distR="0" wp14:anchorId="0CEED3CE" wp14:editId="5B6A1B20">
+            <wp:extent cx="4064000" cy="533400"/>
+            <wp:effectExtent l="0" t="0" r="0" b="0"/>
+            <wp:docPr id="40" name="Picture 40"/>
+            <wp:cNvGraphicFramePr>
+              <a:graphicFrameLocks xmlns:a="http://schemas.openxmlformats.org/drawingml/2006/main" noChangeAspect="1"/>
+            </wp:cNvGraphicFramePr>
+            <a:graphic xmlns:a="http://schemas.openxmlformats.org/drawingml/2006/main">
+              <a:graphicData uri="http://schemas.openxmlformats.org/drawingml/2006/picture">
+                <pic:pic xmlns:pic="http://schemas.openxmlformats.org/drawingml/2006/picture">
+                  <pic:nvPicPr>
+                    <pic:cNvPr id="40" name="Screen Shot 2016-12-15 at 2.35.51 PM.png"/>
+                    <pic:cNvPicPr/>
+                  </pic:nvPicPr>
+                  <pic:blipFill>
+                    <a:blip r:embed="rId44">
+                      <a:extLst>
+                        <a:ext uri="{28A0092B-C50C-407E-A947-70E740481C1C}">
+                          <a14:useLocalDpi xmlns:a14="http://schemas.microsoft.com/office/drawing/2010/main" val="0"/>
+                        </a:ext>
+                      </a:extLst>
+                    </a:blip>
+                    <a:stretch>
+                      <a:fillRect/>
+                    </a:stretch>
+                  </pic:blipFill>
+                  <pic:spPr>
+                    <a:xfrm>
+                      <a:off x="0" y="0"/>
+                      <a:ext cx="4064000" cy="533400"/>
+                    </a:xfrm>
+                    <a:prstGeom prst="rect">
+                      <a:avLst/>
+                    </a:prstGeom>
+                  </pic:spPr>
+                </pic:pic>
+              </a:graphicData>
+            </a:graphic>
+          </wp:inline>
+        </w:drawing>
+      </w:r>
+    </w:p>
+    <w:bookmarkEnd w:id="14"/>
+    <w:p>
+      <w:pPr>
+        <w:pStyle w:val="body1"/>
+        <w:numPr>
+          <w:ilvl w:val="0"/>
+          <w:numId w:val="35"/>
+        </w:numPr>
+      </w:pPr>
+      <w:r>
+        <w:rPr>
+          <w:rFonts w:ascii="Arial" w:hAnsi="Arial" w:cs="Arial"/>
+          <w:sz w:val="20"/>
+        </w:rPr>
+        <w:t xml:space="preserve">interest-rate </w:t>
+      </w:r>
+      <w:r>
+        <w:rPr>
+          <w:rFonts w:ascii="Arial" w:hAnsi="Arial" w:cs="Arial"/>
+          <w:sz w:val="20"/>
+        </w:rPr>
+        <w:t>DCR</w:t>
+      </w:r>
+      <w:r>
+        <w:rPr>
+          <w:rFonts w:ascii="Arial" w:hAnsi="Arial" w:cs="Arial"/>
+          <w:sz w:val="20"/>
+        </w:rPr>
+        <w:br/>
+        <w:t>The interest-rate DCR has a main interest-rate container with the following items</w:t>
+      </w:r>
+    </w:p>
+    <w:p>
+      <w:pPr>
+        <w:pStyle w:val="body1"/>
+        <w:numPr>
+          <w:ilvl w:val="1"/>
+          <w:numId w:val="35"/>
+        </w:numPr>
+      </w:pPr>
+      <w:r>
+        <w:rPr>
+          <w:rFonts w:ascii="Arial" w:hAnsi="Arial" w:cs="Arial"/>
+          <w:sz w:val="20"/>
+        </w:rPr>
+        <w:t>Page Name</w:t>
+      </w:r>
+      <w:r>
+        <w:rPr>
+          <w:rFonts w:ascii="Arial" w:hAnsi="Arial" w:cs="Arial"/>
+          <w:sz w:val="20"/>
+        </w:rPr>
+        <w:br/>
+        <w:t>Text field</w:t>
+      </w:r>
+      <w:r>
+        <w:rPr>
+          <w:rFonts w:ascii="Arial" w:hAnsi="Arial" w:cs="Arial"/>
+          <w:sz w:val="20"/>
+        </w:rPr>
+        <w:br/>
+      </w:r>
+      <w:r>
+        <w:rPr>
+          <w:noProof/>
+          <w:lang w:val="en-GB" w:eastAsia="en-GB"/>
+        </w:rPr>
+        <w:drawing>
+          <wp:inline distT="0" distB="0" distL="0" distR="0" wp14:anchorId="311A41A3" wp14:editId="557B6F9B">
+            <wp:extent cx="3568700" cy="584200"/>
+            <wp:effectExtent l="0" t="0" r="12700" b="0"/>
+            <wp:docPr id="32" name="Picture 32"/>
+            <wp:cNvGraphicFramePr>
+              <a:graphicFrameLocks xmlns:a="http://schemas.openxmlformats.org/drawingml/2006/main" noChangeAspect="1"/>
+            </wp:cNvGraphicFramePr>
+            <a:graphic xmlns:a="http://schemas.openxmlformats.org/drawingml/2006/main">
+              <a:graphicData uri="http://schemas.openxmlformats.org/drawingml/2006/picture">
+                <pic:pic xmlns:pic="http://schemas.openxmlformats.org/drawingml/2006/picture">
+                  <pic:nvPicPr>
+                    <pic:cNvPr id="32" name="Screen Shot 2016-12-15 at 2.36.05 PM.png"/>
+                    <pic:cNvPicPr/>
+                  </pic:nvPicPr>
+                  <pic:blipFill>
+                    <a:blip r:embed="rId45">
+                      <a:extLst>
+                        <a:ext uri="{28A0092B-C50C-407E-A947-70E740481C1C}">
+                          <a14:useLocalDpi xmlns:a14="http://schemas.microsoft.com/office/drawing/2010/main" val="0"/>
+                        </a:ext>
+                      </a:extLst>
+                    </a:blip>
+                    <a:stretch>
+                      <a:fillRect/>
+                    </a:stretch>
+                  </pic:blipFill>
+                  <pic:spPr>
+                    <a:xfrm>
+                      <a:off x="0" y="0"/>
+                      <a:ext cx="3568700" cy="584200"/>
+                    </a:xfrm>
+                    <a:prstGeom prst="rect">
+                      <a:avLst/>
+                    </a:prstGeom>
+                  </pic:spPr>
+                </pic:pic>
+              </a:graphicData>
+            </a:graphic>
+          </wp:inline>
+        </w:drawing>
+      </w:r>
+    </w:p>
+    <w:p>
+      <w:pPr>
+        <w:pStyle w:val="body1"/>
+        <w:ind w:left="1440"/>
+        <w:rPr>
+          <w:rFonts w:ascii="Arial" w:hAnsi="Arial" w:cs="Arial"/>
+          <w:sz w:val="20"/>
+        </w:rPr>
+      </w:pPr>
+    </w:p>
+    <w:p>
+      <w:pPr>
+        <w:pStyle w:val="body1"/>
+        <w:ind w:left="1440"/>
+        <w:rPr>
+          <w:rFonts w:ascii="Arial" w:hAnsi="Arial" w:cs="Arial"/>
+          <w:sz w:val="20"/>
+        </w:rPr>
+      </w:pPr>
+    </w:p>
+    <w:p>
+      <w:pPr>
+        <w:pStyle w:val="body1"/>
+        <w:ind w:left="1440"/>
+      </w:pPr>
+    </w:p>
+    <w:p>
+      <w:pPr>
+        <w:pStyle w:val="body1"/>
+        <w:numPr>
+          <w:ilvl w:val="1"/>
+          <w:numId w:val="35"/>
+        </w:numPr>
+      </w:pPr>
+      <w:r>
+        <w:rPr>
+          <w:rFonts w:ascii="Arial" w:hAnsi="Arial" w:cs="Arial"/>
+          <w:sz w:val="20"/>
+        </w:rPr>
+        <w:lastRenderedPageBreak/>
+        <w:t xml:space="preserve">Inside the foreign-exchange container, there is another </w:t>
+      </w:r>
+      <w:proofErr w:type="gramStart"/>
+      <w:r>
+        <w:rPr>
+          <w:rFonts w:ascii="Arial" w:hAnsi="Arial" w:cs="Arial"/>
+          <w:sz w:val="20"/>
+        </w:rPr>
+        <w:t>Non Tabbed</w:t>
+      </w:r>
+      <w:proofErr w:type="gramEnd"/>
+      <w:r>
+        <w:rPr>
+          <w:rFonts w:ascii="Arial" w:hAnsi="Arial" w:cs="Arial"/>
+          <w:sz w:val="20"/>
+        </w:rPr>
+        <w:t xml:space="preserve"> content container with 3 replicas by default. Each container has the following fields</w:t>
+      </w:r>
+    </w:p>
+    <w:p>
+      <w:pPr>
+        <w:pStyle w:val="body1"/>
+        <w:numPr>
+          <w:ilvl w:val="2"/>
+          <w:numId w:val="35"/>
+        </w:numPr>
+      </w:pPr>
+      <w:r>
+        <w:rPr>
+          <w:rFonts w:ascii="Arial" w:hAnsi="Arial" w:cs="Arial"/>
+          <w:sz w:val="20"/>
+        </w:rPr>
+        <w:t>Tab Title</w:t>
+      </w:r>
+      <w:r>
+        <w:rPr>
+          <w:rFonts w:ascii="Arial" w:hAnsi="Arial" w:cs="Arial"/>
+          <w:sz w:val="20"/>
+        </w:rPr>
+        <w:br/>
+        <w:t>Text field. This is a required field</w:t>
+      </w:r>
+      <w:r>
+        <w:rPr>
+          <w:rFonts w:ascii="Arial" w:hAnsi="Arial" w:cs="Arial"/>
+          <w:sz w:val="20"/>
+        </w:rPr>
+        <w:br/>
+      </w:r>
+      <w:r>
+        <w:rPr>
+          <w:noProof/>
+          <w:lang w:val="en-GB" w:eastAsia="en-GB"/>
+        </w:rPr>
+        <w:drawing>
+          <wp:inline distT="0" distB="0" distL="0" distR="0" wp14:anchorId="3C85E608" wp14:editId="44089920">
+            <wp:extent cx="3543300" cy="482600"/>
+            <wp:effectExtent l="0" t="0" r="12700" b="0"/>
+            <wp:docPr id="25" name="Picture 25"/>
+            <wp:cNvGraphicFramePr>
+              <a:graphicFrameLocks xmlns:a="http://schemas.openxmlformats.org/drawingml/2006/main" noChangeAspect="1"/>
+            </wp:cNvGraphicFramePr>
+            <a:graphic xmlns:a="http://schemas.openxmlformats.org/drawingml/2006/main">
+              <a:graphicData uri="http://schemas.openxmlformats.org/drawingml/2006/picture">
+                <pic:pic xmlns:pic="http://schemas.openxmlformats.org/drawingml/2006/picture">
+                  <pic:nvPicPr>
+                    <pic:cNvPr id="25" name="Screen Shot 2016-12-15 at 2.33.53 PM.png"/>
+                    <pic:cNvPicPr/>
+                  </pic:nvPicPr>
+                  <pic:blipFill>
+                    <a:blip r:embed="rId46">
+                      <a:extLst>
+                        <a:ext uri="{28A0092B-C50C-407E-A947-70E740481C1C}">
+                          <a14:useLocalDpi xmlns:a14="http://schemas.microsoft.com/office/drawing/2010/main" val="0"/>
+                        </a:ext>
+                      </a:extLst>
+                    </a:blip>
+                    <a:stretch>
+                      <a:fillRect/>
+                    </a:stretch>
+                  </pic:blipFill>
+                  <pic:spPr>
+                    <a:xfrm>
+                      <a:off x="0" y="0"/>
+                      <a:ext cx="3543300" cy="482600"/>
+                    </a:xfrm>
+                    <a:prstGeom prst="rect">
+                      <a:avLst/>
+                    </a:prstGeom>
+                  </pic:spPr>
+                </pic:pic>
+              </a:graphicData>
+            </a:graphic>
+          </wp:inline>
+        </w:drawing>
+      </w:r>
+    </w:p>
+    <w:p>
+      <w:pPr>
+        <w:pStyle w:val="body1"/>
+        <w:numPr>
+          <w:ilvl w:val="2"/>
+          <w:numId w:val="35"/>
+        </w:numPr>
+        <w:rPr>
+          <w:rFonts w:ascii="Arial" w:hAnsi="Arial" w:cs="Arial"/>
+          <w:sz w:val="20"/>
+        </w:rPr>
+      </w:pPr>
+      <w:r>
+        <w:rPr>
+          <w:rFonts w:ascii="Arial" w:hAnsi="Arial" w:cs="Arial"/>
+          <w:sz w:val="20"/>
+        </w:rPr>
+        <w:t>Content Path</w:t>
+      </w:r>
+      <w:r>
+        <w:rPr>
+          <w:rFonts w:ascii="Arial" w:hAnsi="Arial" w:cs="Arial"/>
+          <w:sz w:val="20"/>
+        </w:rPr>
+        <w:br/>
+        <w:t>Browse field where the user selects the correct csv file. This is a required field.</w:t>
+      </w:r>
+      <w:r>
+        <w:rPr>
+          <w:rFonts w:ascii="Arial" w:hAnsi="Arial" w:cs="Arial"/>
+          <w:sz w:val="20"/>
+        </w:rPr>
+        <w:br/>
+      </w:r>
+      <w:r>
+        <w:rPr>
+          <w:rFonts w:ascii="Arial" w:hAnsi="Arial" w:cs="Arial"/>
+          <w:noProof/>
+          <w:sz w:val="20"/>
+          <w:lang w:val="en-GB" w:eastAsia="en-GB"/>
+        </w:rPr>
+        <w:drawing>
+          <wp:inline distT="0" distB="0" distL="0" distR="0" wp14:anchorId="5ABF2C49" wp14:editId="327027AC">
+            <wp:extent cx="3937000" cy="584200"/>
+            <wp:effectExtent l="0" t="0" r="0" b="0"/>
+            <wp:docPr id="30" name="Picture 30"/>
+            <wp:cNvGraphicFramePr>
+              <a:graphicFrameLocks xmlns:a="http://schemas.openxmlformats.org/drawingml/2006/main" noChangeAspect="1"/>
+            </wp:cNvGraphicFramePr>
+            <a:graphic xmlns:a="http://schemas.openxmlformats.org/drawingml/2006/main">
+              <a:graphicData uri="http://schemas.openxmlformats.org/drawingml/2006/picture">
+                <pic:pic xmlns:pic="http://schemas.openxmlformats.org/drawingml/2006/picture">
+                  <pic:nvPicPr>
+                    <pic:cNvPr id="30" name="Screen Shot 2016-12-15 at 2.34.01 PM.png"/>
+                    <pic:cNvPicPr/>
+                  </pic:nvPicPr>
+                  <pic:blipFill>
+                    <a:blip r:embed="rId47">
+                      <a:extLst>
+                        <a:ext uri="{28A0092B-C50C-407E-A947-70E740481C1C}">
+                          <a14:useLocalDpi xmlns:a14="http://schemas.microsoft.com/office/drawing/2010/main" val="0"/>
+                        </a:ext>
+                      </a:extLst>
+                    </a:blip>
+                    <a:stretch>
+                      <a:fillRect/>
+                    </a:stretch>
+                  </pic:blipFill>
+                  <pic:spPr>
+                    <a:xfrm>
+                      <a:off x="0" y="0"/>
+                      <a:ext cx="3937000" cy="584200"/>
+                    </a:xfrm>
+                    <a:prstGeom prst="rect">
+                      <a:avLst/>
+                    </a:prstGeom>
+                  </pic:spPr>
+                </pic:pic>
+              </a:graphicData>
+            </a:graphic>
+          </wp:inline>
+        </w:drawing>
+      </w:r>
+    </w:p>
+    <w:p>
+      <w:pPr>
+        <w:pStyle w:val="body1"/>
+        <w:ind w:left="1440"/>
+        <w:rPr>
+          <w:rFonts w:ascii="Arial" w:hAnsi="Arial" w:cs="Arial"/>
+          <w:sz w:val="20"/>
+        </w:rPr>
+      </w:pPr>
+      <w:r>
+        <w:rPr>
+          <w:rFonts w:ascii="Arial" w:hAnsi="Arial" w:cs="Arial"/>
+          <w:sz w:val="20"/>
+        </w:rPr>
+        <w:t>The Title and csv paths for each container as follows:</w:t>
+      </w:r>
+    </w:p>
+    <w:p>
+      <w:pPr>
+        <w:pStyle w:val="body1"/>
+        <w:numPr>
+          <w:ilvl w:val="0"/>
+          <w:numId w:val="36"/>
+        </w:numPr>
+        <w:rPr>
+          <w:rFonts w:ascii="Arial" w:hAnsi="Arial" w:cs="Arial"/>
+          <w:sz w:val="20"/>
+        </w:rPr>
+      </w:pPr>
+      <w:r>
+        <w:rPr>
+          <w:rFonts w:ascii="Arial" w:hAnsi="Arial" w:cs="Arial"/>
+          <w:sz w:val="20"/>
+        </w:rPr>
+        <w:t>Container 1:</w:t>
+      </w:r>
+    </w:p>
+    <w:p>
+      <w:pPr>
+        <w:pStyle w:val="body1"/>
+        <w:numPr>
+          <w:ilvl w:val="1"/>
+          <w:numId w:val="36"/>
+        </w:numPr>
+        <w:rPr>
+          <w:rFonts w:ascii="Arial" w:hAnsi="Arial" w:cs="Arial"/>
+          <w:sz w:val="20"/>
+        </w:rPr>
+      </w:pPr>
+      <w:r>
+        <w:rPr>
+          <w:rFonts w:ascii="Arial" w:hAnsi="Arial" w:cs="Arial"/>
+          <w:sz w:val="20"/>
+        </w:rPr>
+        <w:t>Title: Weekly</w:t>
+      </w:r>
+    </w:p>
+    <w:p>
+      <w:pPr>
+        <w:pStyle w:val="body1"/>
+        <w:numPr>
+          <w:ilvl w:val="1"/>
+          <w:numId w:val="36"/>
+        </w:numPr>
+        <w:rPr>
+          <w:rFonts w:ascii="Arial" w:hAnsi="Arial" w:cs="Arial"/>
+          <w:sz w:val="20"/>
+        </w:rPr>
+      </w:pPr>
+      <w:r>
+        <w:rPr>
+          <w:rFonts w:ascii="Arial" w:hAnsi="Arial" w:cs="Arial"/>
+          <w:sz w:val="20"/>
+        </w:rPr>
+        <w:t xml:space="preserve">Content Path: </w:t>
+      </w:r>
+      <w:r>
+        <w:rPr>
+          <w:rFonts w:ascii="Arial" w:hAnsi="Arial" w:cs="Arial"/>
+          <w:sz w:val="20"/>
+        </w:rPr>
+        <w:t>/</w:t>
+      </w:r>
+      <w:proofErr w:type="spellStart"/>
+      <w:r>
+        <w:rPr>
+          <w:rFonts w:ascii="Arial" w:hAnsi="Arial" w:cs="Arial"/>
+          <w:sz w:val="20"/>
+        </w:rPr>
+        <w:t>iwov</w:t>
+      </w:r>
+      <w:proofErr w:type="spellEnd"/>
+      <w:r>
+        <w:rPr>
+          <w:rFonts w:ascii="Arial" w:hAnsi="Arial" w:cs="Arial"/>
+          <w:sz w:val="20"/>
+        </w:rPr>
+        <w:t>-resources/csv/data/stay_informed_weekly_sgs_perspective.csv</w:t>
+      </w:r>
+    </w:p>
+    <w:p>
+      <w:pPr>
+        <w:pStyle w:val="body1"/>
+        <w:numPr>
+          <w:ilvl w:val="0"/>
+          <w:numId w:val="36"/>
+        </w:numPr>
+        <w:rPr>
+          <w:rFonts w:ascii="Arial" w:hAnsi="Arial" w:cs="Arial"/>
+          <w:sz w:val="20"/>
+        </w:rPr>
+      </w:pPr>
+      <w:r>
+        <w:rPr>
+          <w:rFonts w:ascii="Arial" w:hAnsi="Arial" w:cs="Arial"/>
+          <w:sz w:val="20"/>
+        </w:rPr>
+        <w:t>Container 2:</w:t>
+      </w:r>
+    </w:p>
+    <w:p>
+      <w:pPr>
+        <w:pStyle w:val="body1"/>
+        <w:numPr>
+          <w:ilvl w:val="1"/>
+          <w:numId w:val="36"/>
+        </w:numPr>
+        <w:rPr>
+          <w:rFonts w:ascii="Arial" w:hAnsi="Arial" w:cs="Arial"/>
+          <w:sz w:val="20"/>
+        </w:rPr>
+      </w:pPr>
+      <w:r>
+        <w:rPr>
+          <w:rFonts w:ascii="Arial" w:hAnsi="Arial" w:cs="Arial"/>
+          <w:sz w:val="20"/>
+        </w:rPr>
+        <w:t>Title: Daily</w:t>
+      </w:r>
+    </w:p>
+    <w:p>
+      <w:pPr>
+        <w:pStyle w:val="body1"/>
+        <w:numPr>
+          <w:ilvl w:val="1"/>
+          <w:numId w:val="36"/>
+        </w:numPr>
+        <w:rPr>
+          <w:rFonts w:ascii="Arial" w:hAnsi="Arial" w:cs="Arial"/>
+          <w:sz w:val="20"/>
+        </w:rPr>
+      </w:pPr>
+      <w:r>
+        <w:rPr>
+          <w:rFonts w:ascii="Arial" w:hAnsi="Arial" w:cs="Arial"/>
+          <w:sz w:val="20"/>
+        </w:rPr>
+        <w:t xml:space="preserve">Content Path: </w:t>
+      </w:r>
+      <w:r>
+        <w:rPr>
+          <w:rFonts w:ascii="Arial" w:hAnsi="Arial" w:cs="Arial"/>
+          <w:sz w:val="20"/>
+        </w:rPr>
+        <w:t>/iwov-</w:t>
+      </w:r>
+      <w:r>
+        <w:rPr>
+          <w:rFonts w:ascii="Arial" w:hAnsi="Arial" w:cs="Arial"/>
+          <w:sz w:val="20"/>
+        </w:rPr>
+        <w:t>resources/csv/data/stay_informed_dailysingapore_regionalrate.csv</w:t>
+      </w:r>
+    </w:p>
+    <w:p>
+      <w:pPr>
+        <w:pStyle w:val="body1"/>
+        <w:numPr>
+          <w:ilvl w:val="0"/>
+          <w:numId w:val="36"/>
+        </w:numPr>
+        <w:rPr>
+          <w:rFonts w:ascii="Arial" w:hAnsi="Arial" w:cs="Arial"/>
+          <w:sz w:val="20"/>
+        </w:rPr>
+      </w:pPr>
+      <w:r>
+        <w:rPr>
+          <w:rFonts w:ascii="Arial" w:hAnsi="Arial" w:cs="Arial"/>
+          <w:sz w:val="20"/>
+        </w:rPr>
+        <w:t>Container 3:</w:t>
+      </w:r>
+    </w:p>
+    <w:p>
+      <w:pPr>
+        <w:pStyle w:val="body1"/>
+        <w:numPr>
+          <w:ilvl w:val="1"/>
+          <w:numId w:val="36"/>
+        </w:numPr>
+        <w:rPr>
+          <w:rFonts w:ascii="Arial" w:hAnsi="Arial" w:cs="Arial"/>
+          <w:sz w:val="20"/>
+        </w:rPr>
+      </w:pPr>
+      <w:r>
+        <w:rPr>
+          <w:rFonts w:ascii="Arial" w:hAnsi="Arial" w:cs="Arial"/>
+          <w:sz w:val="20"/>
+        </w:rPr>
+        <w:t xml:space="preserve">Title: </w:t>
+      </w:r>
+      <w:r>
+        <w:rPr>
+          <w:rFonts w:ascii="Arial" w:hAnsi="Arial" w:cs="Arial"/>
+          <w:sz w:val="20"/>
+        </w:rPr>
+        <w:t>Strategy Note</w:t>
+      </w:r>
+    </w:p>
+    <w:p>
+      <w:pPr>
+        <w:pStyle w:val="body1"/>
+        <w:numPr>
+          <w:ilvl w:val="1"/>
+          <w:numId w:val="36"/>
+        </w:numPr>
+        <w:rPr>
+          <w:rFonts w:ascii="Arial" w:hAnsi="Arial" w:cs="Arial"/>
+          <w:sz w:val="20"/>
+        </w:rPr>
+      </w:pPr>
+      <w:r>
+        <w:rPr>
+          <w:rFonts w:ascii="Arial" w:hAnsi="Arial" w:cs="Arial"/>
+          <w:sz w:val="20"/>
+        </w:rPr>
+        <w:t xml:space="preserve">Content Path: </w:t>
+      </w:r>
+      <w:r>
+        <w:rPr>
+          <w:rFonts w:ascii="Arial" w:hAnsi="Arial" w:cs="Arial"/>
+          <w:sz w:val="20"/>
+        </w:rPr>
+        <w:t>/</w:t>
+      </w:r>
+      <w:proofErr w:type="spellStart"/>
+      <w:r>
+        <w:rPr>
+          <w:rFonts w:ascii="Arial" w:hAnsi="Arial" w:cs="Arial"/>
+          <w:sz w:val="20"/>
+        </w:rPr>
+        <w:t>iwov</w:t>
+      </w:r>
+      <w:proofErr w:type="spellEnd"/>
+      <w:r>
+        <w:rPr>
+          <w:rFonts w:ascii="Arial" w:hAnsi="Arial" w:cs="Arial"/>
+          <w:sz w:val="20"/>
+        </w:rPr>
+        <w:t>-resources/csv/data/stay_informed_strategy_note.csv</w:t>
+      </w:r>
+      <w:r>
+        <w:rPr>
+          <w:rFonts w:ascii="Arial" w:hAnsi="Arial" w:cs="Arial"/>
+          <w:sz w:val="20"/>
+        </w:rPr>
+        <w:br/>
+      </w:r>
+    </w:p>
+    <w:p>
+      <w:pPr>
+        <w:pStyle w:val="body1"/>
+        <w:ind w:left="720"/>
+        <w:rPr>
+          <w:rFonts w:ascii="Arial" w:hAnsi="Arial" w:cs="Arial"/>
+          <w:sz w:val="20"/>
+        </w:rPr>
+      </w:pPr>
+    </w:p>
+    <w:p>
+      <w:pPr>
         <w:pStyle w:val="Heading1"/>
       </w:pPr>
       <w:bookmarkStart w:id="15" w:name="_Toc469411211"/>
@@ -6436,8 +7254,8 @@
     </w:p>
     <w:p/>
     <w:sectPr>
-      <w:footerReference w:type="even" r:id="rId43"/>
-      <w:footerReference w:type="default" r:id="rId44"/>
+      <w:footerReference w:type="even" r:id="rId48"/>
+      <w:footerReference w:type="default" r:id="rId49"/>
       <w:pgSz w:w="11900" w:h="16840"/>
       <w:pgMar w:top="720" w:right="720" w:bottom="720" w:left="720" w:header="708" w:footer="708" w:gutter="0"/>
       <w:cols w:space="708"/>
@@ -6538,7 +7356,7 @@
         <w:rStyle w:val="PageNumber"/>
         <w:noProof/>
       </w:rPr>
-      <w:t>8</w:t>
+      <w:t>14</w:t>
     </w:r>
     <w:r>
       <w:rPr>
@@ -10053,6 +10871,7 @@
     <w:lsdException w:name="HTML Sample" w:semiHidden="1" w:unhideWhenUsed="1"/>
     <w:lsdException w:name="HTML Typewriter" w:semiHidden="1" w:unhideWhenUsed="1"/>
     <w:lsdException w:name="HTML Variable" w:semiHidden="1" w:unhideWhenUsed="1"/>
+    <w:lsdException w:name="Normal Table" w:semiHidden="1" w:unhideWhenUsed="1"/>
     <w:lsdException w:name="annotation subject" w:semiHidden="1" w:unhideWhenUsed="1"/>
     <w:lsdException w:name="No List" w:semiHidden="1" w:unhideWhenUsed="1"/>
     <w:lsdException w:name="Outline List 1" w:semiHidden="1" w:unhideWhenUsed="1"/>
@@ -10098,9 +10917,11 @@
     <w:lsdException w:name="Table Subtle 1" w:semiHidden="1" w:unhideWhenUsed="1"/>
     <w:lsdException w:name="Table Subtle 2" w:semiHidden="1" w:unhideWhenUsed="1"/>
     <w:lsdException w:name="Table Web 1" w:semiHidden="1" w:unhideWhenUsed="1"/>
+    <w:lsdException w:name="Table Web 2" w:semiHidden="1" w:unhideWhenUsed="1"/>
     <w:lsdException w:name="Table Web 3" w:semiHidden="1" w:unhideWhenUsed="1"/>
     <w:lsdException w:name="Balloon Text" w:semiHidden="1" w:unhideWhenUsed="1"/>
     <w:lsdException w:name="Table Grid" w:uiPriority="39"/>
+    <w:lsdException w:name="Table Theme" w:semiHidden="1" w:unhideWhenUsed="1"/>
     <w:lsdException w:name="Placeholder Text" w:semiHidden="1"/>
     <w:lsdException w:name="No Spacing" w:uiPriority="1" w:qFormat="1"/>
     <w:lsdException w:name="Light Shading" w:uiPriority="60"/>
@@ -11209,7 +12030,7 @@
 </file>
 
 <file path=customXml/itemProps1.xml><?xml version="1.0" encoding="utf-8"?>
-<ds:datastoreItem xmlns:ds="http://schemas.openxmlformats.org/officeDocument/2006/customXml" ds:itemID="{127F855D-3BE1-9141-BF21-BF7C74D233C9}">
+<ds:datastoreItem xmlns:ds="http://schemas.openxmlformats.org/officeDocument/2006/customXml" ds:itemID="{35974E32-D9A7-7549-A1C7-608FC036A38D}">
   <ds:schemaRefs>
     <ds:schemaRef ds:uri="http://schemas.openxmlformats.org/officeDocument/2006/bibliography"/>
   </ds:schemaRefs>

</xml_diff>